<commit_message>
WIP: Pre-version bump commit
</commit_message>
<xml_diff>
--- a/Docs/Suggested Improvements.docx
+++ b/Docs/Suggested Improvements.docx
@@ -77,8 +77,14 @@
           <w:ilvl w:val="1"/>
           <w:numId w:val="1"/>
         </w:numPr>
-      </w:pPr>
-      <w:r>
+        <w:rPr>
+          <w:strike/>
+        </w:rPr>
+      </w:pPr>
+      <w:r>
+        <w:rPr>
+          <w:strike/>
+        </w:rPr>
         <w:t>This would significantly improve user experience, especially when working with complex designs</w:t>
       </w:r>
     </w:p>
@@ -88,8 +94,14 @@
           <w:ilvl w:val="1"/>
           <w:numId w:val="1"/>
         </w:numPr>
-      </w:pPr>
-      <w:r>
+        <w:rPr>
+          <w:strike/>
+        </w:rPr>
+      </w:pPr>
+      <w:r>
+        <w:rPr>
+          <w:strike/>
+        </w:rPr>
         <w:t>Could be implemented using a command pattern to track state changes</w:t>
       </w:r>
     </w:p>
@@ -180,8 +192,14 @@
           <w:ilvl w:val="1"/>
           <w:numId w:val="1"/>
         </w:numPr>
-      </w:pPr>
-      <w:r>
+        <w:rPr>
+          <w:strike/>
+        </w:rPr>
+      </w:pPr>
+      <w:r>
+        <w:rPr>
+          <w:strike/>
+        </w:rPr>
         <w:t>Consider implementing canvas caching for static elements</w:t>
       </w:r>
     </w:p>
@@ -191,16 +209,28 @@
           <w:ilvl w:val="1"/>
           <w:numId w:val="1"/>
         </w:numPr>
-      </w:pPr>
-      <w:r>
+        <w:rPr>
+          <w:strike/>
+        </w:rPr>
+      </w:pPr>
+      <w:r>
+        <w:rPr>
+          <w:strike/>
+        </w:rPr>
         <w:t xml:space="preserve">Use </w:t>
       </w:r>
       <w:proofErr w:type="spellStart"/>
       <w:r>
+        <w:rPr>
+          <w:strike/>
+        </w:rPr>
         <w:t>requestAnimationFrame</w:t>
       </w:r>
       <w:proofErr w:type="spellEnd"/>
       <w:r>
+        <w:rPr>
+          <w:strike/>
+        </w:rPr>
         <w:t xml:space="preserve"> for smoother rendering during operations like dragging</w:t>
       </w:r>
     </w:p>
@@ -210,8 +240,14 @@
           <w:ilvl w:val="1"/>
           <w:numId w:val="1"/>
         </w:numPr>
-      </w:pPr>
-      <w:r>
+        <w:rPr>
+          <w:strike/>
+        </w:rPr>
+      </w:pPr>
+      <w:r>
+        <w:rPr>
+          <w:strike/>
+        </w:rPr>
         <w:t>Optimize the render loop to only redraw when necessary</w:t>
       </w:r>
     </w:p>
@@ -1275,6 +1311,7 @@
   <w:style w:type="character" w:default="1" w:styleId="DefaultParagraphFont">
     <w:name w:val="Default Paragraph Font"/>
     <w:uiPriority w:val="1"/>
+    <w:semiHidden/>
     <w:unhideWhenUsed/>
   </w:style>
   <w:style w:type="table" w:default="1" w:styleId="TableNormal">

</xml_diff>

<commit_message>
Push entire project with fixes for transparency and image dragging
</commit_message>
<xml_diff>
--- a/Docs/Suggested Improvements.docx
+++ b/Docs/Suggested Improvements.docx
@@ -404,16 +404,28 @@
           <w:ilvl w:val="1"/>
           <w:numId w:val="1"/>
         </w:numPr>
-      </w:pPr>
-      <w:r>
+        <w:rPr>
+          <w:strike/>
+        </w:rPr>
+      </w:pPr>
+      <w:r>
+        <w:rPr>
+          <w:strike/>
+        </w:rPr>
         <w:t xml:space="preserve">Consider breaking down the </w:t>
       </w:r>
       <w:proofErr w:type="spellStart"/>
       <w:r>
+        <w:rPr>
+          <w:strike/>
+        </w:rPr>
         <w:t>CanvasWorkspace.vue</w:t>
       </w:r>
       <w:proofErr w:type="spellEnd"/>
       <w:r>
+        <w:rPr>
+          <w:strike/>
+        </w:rPr>
         <w:t xml:space="preserve"> file into smaller components</w:t>
       </w:r>
     </w:p>
@@ -423,8 +435,14 @@
           <w:ilvl w:val="1"/>
           <w:numId w:val="1"/>
         </w:numPr>
-      </w:pPr>
-      <w:r>
+        <w:rPr>
+          <w:strike/>
+        </w:rPr>
+      </w:pPr>
+      <w:r>
+        <w:rPr>
+          <w:strike/>
+        </w:rPr>
         <w:t>Separate rendering logic from event handling</w:t>
       </w:r>
     </w:p>
@@ -434,8 +452,14 @@
           <w:ilvl w:val="1"/>
           <w:numId w:val="1"/>
         </w:numPr>
-      </w:pPr>
-      <w:r>
+        <w:rPr>
+          <w:strike/>
+        </w:rPr>
+      </w:pPr>
+      <w:r>
+        <w:rPr>
+          <w:strike/>
+        </w:rPr>
         <w:lastRenderedPageBreak/>
         <w:t>Create dedicated services for operations like image handling</w:t>
       </w:r>

</xml_diff>